<commit_message>
add change in cv
</commit_message>
<xml_diff>
--- a/assets/artur-lapaev-cv.docx
+++ b/assets/artur-lapaev-cv.docx
@@ -841,30 +841,68 @@
             <w:rPr>
               <w:noProof/>
             </w:rPr>
-            <w:pict>
-              <v:shapetype id="_x0000_t75" coordsize="21600,21600" o:spt="75" o:preferrelative="t" path="m@4@5l@4@11@9@11@9@5xe" filled="f" stroked="f">
-                <v:stroke joinstyle="miter"/>
-                <v:formulas>
-                  <v:f eqn="if lineDrawn pixelLineWidth 0"/>
-                  <v:f eqn="sum @0 1 0"/>
-                  <v:f eqn="sum 0 0 @1"/>
-                  <v:f eqn="prod @2 1 2"/>
-                  <v:f eqn="prod @3 21600 pixelWidth"/>
-                  <v:f eqn="prod @3 21600 pixelHeight"/>
-                  <v:f eqn="sum @0 0 1"/>
-                  <v:f eqn="prod @6 1 2"/>
-                  <v:f eqn="prod @7 21600 pixelWidth"/>
-                  <v:f eqn="sum @8 21600 0"/>
-                  <v:f eqn="prod @7 21600 pixelHeight"/>
-                  <v:f eqn="sum @10 21600 0"/>
-                </v:formulas>
-                <v:path o:extrusionok="f" gradientshapeok="t" o:connecttype="rect"/>
-                <o:lock v:ext="edit" aspectratio="t"/>
-              </v:shapetype>
-              <v:shape id="_x0000_s1026" type="#_x0000_t75" style="position:absolute;margin-left:372.75pt;margin-top:2.95pt;width:97.15pt;height:168.9pt;z-index:251660288;mso-position-horizontal-relative:text;mso-position-vertical-relative:text;mso-width-relative:page;mso-height-relative:page">
-                <v:imagedata r:id="rId10" o:title="lc3kjUJ8oE0" croptop="4594f" cropbottom="16630f" cropleft="24569f" cropright="23988f"/>
-              </v:shape>
-            </w:pict>
+            <w:drawing>
+              <wp:anchor distT="0" distB="0" distL="114300" distR="114300" simplePos="0" relativeHeight="251659264" behindDoc="0" locked="0" layoutInCell="1" allowOverlap="1">
+                <wp:simplePos x="0" y="0"/>
+                <wp:positionH relativeFrom="column">
+                  <wp:posOffset>4520565</wp:posOffset>
+                </wp:positionH>
+                <wp:positionV relativeFrom="paragraph">
+                  <wp:posOffset>45456</wp:posOffset>
+                </wp:positionV>
+                <wp:extent cx="1685756" cy="2173857"/>
+                <wp:effectExtent l="0" t="0" r="0" b="0"/>
+                <wp:wrapNone/>
+                <wp:docPr id="2" name="Рисунок 2"/>
+                <wp:cNvGraphicFramePr>
+                  <a:graphicFrameLocks xmlns:a="http://schemas.openxmlformats.org/drawingml/2006/main" noChangeAspect="1"/>
+                </wp:cNvGraphicFramePr>
+                <a:graphic xmlns:a="http://schemas.openxmlformats.org/drawingml/2006/main">
+                  <a:graphicData uri="http://schemas.openxmlformats.org/drawingml/2006/picture">
+                    <pic:pic xmlns:pic="http://schemas.openxmlformats.org/drawingml/2006/picture">
+                      <pic:nvPicPr>
+                        <pic:cNvPr id="0" name="2hzjVtl-Veg.jpg"/>
+                        <pic:cNvPicPr/>
+                      </pic:nvPicPr>
+                      <pic:blipFill rotWithShape="1">
+                        <a:blip r:embed="rId10" cstate="print">
+                          <a:extLst>
+                            <a:ext uri="{28A0092B-C50C-407E-A947-70E740481C1C}">
+                              <a14:useLocalDpi xmlns:a14="http://schemas.microsoft.com/office/drawing/2010/main" val="0"/>
+                            </a:ext>
+                          </a:extLst>
+                        </a:blip>
+                        <a:srcRect l="26061" r="22233"/>
+                        <a:stretch/>
+                      </pic:blipFill>
+                      <pic:spPr bwMode="auto">
+                        <a:xfrm>
+                          <a:off x="0" y="0"/>
+                          <a:ext cx="1685756" cy="2173857"/>
+                        </a:xfrm>
+                        <a:prstGeom prst="rect">
+                          <a:avLst/>
+                        </a:prstGeom>
+                        <a:ln>
+                          <a:noFill/>
+                        </a:ln>
+                        <a:extLst>
+                          <a:ext uri="{53640926-AAD7-44D8-BBD7-CCE9431645EC}">
+                            <a14:shadowObscured xmlns:a14="http://schemas.microsoft.com/office/drawing/2010/main"/>
+                          </a:ext>
+                        </a:extLst>
+                      </pic:spPr>
+                    </pic:pic>
+                  </a:graphicData>
+                </a:graphic>
+                <wp14:sizeRelH relativeFrom="page">
+                  <wp14:pctWidth>0</wp14:pctWidth>
+                </wp14:sizeRelH>
+                <wp14:sizeRelV relativeFrom="page">
+                  <wp14:pctHeight>0</wp14:pctHeight>
+                </wp14:sizeRelV>
+              </wp:anchor>
+            </w:drawing>
           </w:r>
         </w:p>
         <w:tbl>
@@ -874,8 +912,8 @@
             <w:tblLook w:val="01E0" w:firstRow="1" w:lastRow="1" w:firstColumn="1" w:lastColumn="1" w:noHBand="0" w:noVBand="0"/>
           </w:tblPr>
           <w:tblGrid>
-            <w:gridCol w:w="6409"/>
-            <w:gridCol w:w="3614"/>
+            <w:gridCol w:w="6421"/>
+            <w:gridCol w:w="3602"/>
           </w:tblGrid>
           <w:tr>
             <w:trPr>
@@ -1037,6 +1075,7 @@
                 <w:pPr>
                   <w:spacing w:after="0" w:line="240" w:lineRule="auto"/>
                   <w:rPr>
+                    <w:color w:val="424456" w:themeColor="text2"/>
                     <w:lang w:val="en-US"/>
                   </w:rPr>
                 </w:pPr>
@@ -1045,8 +1084,101 @@
                     <w:color w:val="424456" w:themeColor="text2"/>
                     <w:lang w:val="en-US"/>
                   </w:rPr>
-                  <w:t>https://artur-lapaev.github.io/</w:t>
+                  <w:t xml:space="preserve">Telegram: </w:t>
                 </w:r>
+                <w:hyperlink r:id="rId11" w:tgtFrame="_blank" w:history="1">
+                  <w:r>
+                    <w:rPr>
+                      <w:rStyle w:val="affb"/>
+                      <w:rFonts w:ascii="Roboto" w:hAnsi="Roboto"/>
+                      <w:color w:val="2A5885"/>
+                      <w:shd w:val="clear" w:color="auto" w:fill="FFFFFF"/>
+                      <w:lang w:val="en-US"/>
+                    </w:rPr>
+                    <w:t>https://t.me/ar</w:t>
+                  </w:r>
+                  <w:r>
+                    <w:rPr>
+                      <w:rStyle w:val="affb"/>
+                      <w:rFonts w:ascii="Roboto" w:hAnsi="Roboto"/>
+                      <w:color w:val="2A5885"/>
+                      <w:shd w:val="clear" w:color="auto" w:fill="FFFFFF"/>
+                      <w:lang w:val="en-US"/>
+                    </w:rPr>
+                    <w:t>t</w:t>
+                  </w:r>
+                  <w:r>
+                    <w:rPr>
+                      <w:rStyle w:val="affb"/>
+                      <w:rFonts w:ascii="Roboto" w:hAnsi="Roboto"/>
+                      <w:color w:val="2A5885"/>
+                      <w:shd w:val="clear" w:color="auto" w:fill="FFFFFF"/>
+                      <w:lang w:val="en-US"/>
+                    </w:rPr>
+                    <w:t>urlapaev</w:t>
+                  </w:r>
+                </w:hyperlink>
+                <w:r>
+                  <w:rPr>
+                    <w:lang w:val="en-US"/>
+                  </w:rPr>
+                  <w:t xml:space="preserve"> | </w:t>
+                </w:r>
+                <w:r>
+                  <w:rPr>
+                    <w:rFonts w:ascii="Roboto" w:hAnsi="Roboto"/>
+                    <w:color w:val="808080"/>
+                    <w:sz w:val="23"/>
+                    <w:szCs w:val="23"/>
+                    <w:shd w:val="clear" w:color="auto" w:fill="FFFFFF"/>
+                    <w:lang w:val="en-US"/>
+                  </w:rPr>
+                  <w:t>@</w:t>
+                </w:r>
+                <w:proofErr w:type="spellStart"/>
+                <w:r>
+                  <w:rPr>
+                    <w:rFonts w:ascii="Roboto" w:hAnsi="Roboto"/>
+                    <w:color w:val="808080"/>
+                    <w:sz w:val="23"/>
+                    <w:szCs w:val="23"/>
+                    <w:shd w:val="clear" w:color="auto" w:fill="FFFFFF"/>
+                    <w:lang w:val="en-US"/>
+                  </w:rPr>
+                  <w:t>arturlapaev</w:t>
+                </w:r>
+                <w:proofErr w:type="spellEnd"/>
+              </w:p>
+              <w:p>
+                <w:pPr>
+                  <w:spacing w:after="0" w:line="240" w:lineRule="auto"/>
+                  <w:rPr>
+                    <w:lang w:val="en-US"/>
+                  </w:rPr>
+                </w:pPr>
+                <w:hyperlink r:id="rId12" w:history="1">
+                  <w:r>
+                    <w:rPr>
+                      <w:rStyle w:val="affb"/>
+                      <w:lang w:val="en-US"/>
+                    </w:rPr>
+                    <w:t>https://artur-lapaev.git</w:t>
+                  </w:r>
+                  <w:r>
+                    <w:rPr>
+                      <w:rStyle w:val="affb"/>
+                      <w:lang w:val="en-US"/>
+                    </w:rPr>
+                    <w:t>h</w:t>
+                  </w:r>
+                  <w:r>
+                    <w:rPr>
+                      <w:rStyle w:val="affb"/>
+                      <w:lang w:val="en-US"/>
+                    </w:rPr>
+                    <w:t>ub.io/</w:t>
+                  </w:r>
+                </w:hyperlink>
               </w:p>
             </w:tc>
             <w:tc>
@@ -1216,13 +1348,30 @@
                 <w:bCs/>
               </w:rPr>
             </w:pPr>
-            <w:proofErr w:type="spellStart"/>
             <w:r>
               <w:rPr>
                 <w:b/>
                 <w:bCs/>
                 <w:lang w:val="en-US"/>
               </w:rPr>
+              <w:t>PUG</w:t>
+            </w:r>
+          </w:p>
+          <w:p>
+            <w:pPr>
+              <w:pStyle w:val="a1"/>
+              <w:rPr>
+                <w:b/>
+                <w:bCs/>
+              </w:rPr>
+            </w:pPr>
+            <w:proofErr w:type="spellStart"/>
+            <w:r>
+              <w:rPr>
+                <w:b/>
+                <w:bCs/>
+                <w:lang w:val="en-US"/>
+              </w:rPr>
               <w:t>BootStrap</w:t>
             </w:r>
             <w:proofErr w:type="spellEnd"/>
@@ -1261,6 +1410,23 @@
                 <w:lang w:val="en-US"/>
               </w:rPr>
               <w:t>LESS</w:t>
+            </w:r>
+          </w:p>
+          <w:p>
+            <w:pPr>
+              <w:pStyle w:val="a1"/>
+              <w:rPr>
+                <w:b/>
+                <w:bCs/>
+              </w:rPr>
+            </w:pPr>
+            <w:r>
+              <w:rPr>
+                <w:b/>
+                <w:bCs/>
+                <w:lang w:val="en-US"/>
+              </w:rPr>
+              <w:t>Gulp</w:t>
             </w:r>
           </w:p>
           <w:p>
@@ -1338,8 +1504,10 @@
                 <w:bCs/>
                 <w:lang w:val="en-US"/>
               </w:rPr>
-              <w:t>Angular 2-4</w:t>
+              <w:t>Angular 5</w:t>
             </w:r>
+            <w:bookmarkStart w:id="0" w:name="_GoBack"/>
+            <w:bookmarkEnd w:id="0"/>
           </w:p>
           <w:p>
             <w:pPr>
@@ -1708,8 +1876,6 @@
               </w:rPr>
               <w:t>Работа с локальной сетью</w:t>
             </w:r>
-            <w:bookmarkStart w:id="0" w:name="_GoBack"/>
-            <w:bookmarkEnd w:id="0"/>
           </w:p>
           <w:p>
             <w:pPr>
@@ -1720,35 +1886,19 @@
             </w:pPr>
             <w:r>
               <w:rPr>
-                <w:color w:val="424456" w:themeColor="text2"/>
-              </w:rPr>
-              <w:t>Работа с контентом сайта.</w:t>
-            </w:r>
-          </w:p>
-          <w:p>
-            <w:pPr>
-              <w:spacing w:after="0" w:line="240" w:lineRule="auto"/>
-              <w:rPr>
-                <w:b/>
-                <w:bCs/>
-                <w:color w:val="438086" w:themeColor="accent2"/>
-              </w:rPr>
-            </w:pPr>
-            <w:r>
-              <w:rPr>
                 <w:noProof/>
               </w:rPr>
               <w:drawing>
-                <wp:anchor distT="0" distB="0" distL="114300" distR="114300" simplePos="0" relativeHeight="251658240" behindDoc="0" locked="0" layoutInCell="1" allowOverlap="1" wp14:anchorId="002F557B" wp14:editId="32EF0E8D">
+                <wp:anchor distT="0" distB="0" distL="114300" distR="114300" simplePos="0" relativeHeight="251658240" behindDoc="0" locked="0" layoutInCell="1" allowOverlap="1" wp14:anchorId="32004239" wp14:editId="4EF941EC">
                   <wp:simplePos x="0" y="0"/>
                   <wp:positionH relativeFrom="column">
-                    <wp:posOffset>1998980</wp:posOffset>
+                    <wp:posOffset>2001520</wp:posOffset>
                   </wp:positionH>
                   <wp:positionV relativeFrom="paragraph">
-                    <wp:posOffset>104140</wp:posOffset>
+                    <wp:posOffset>81915</wp:posOffset>
                   </wp:positionV>
-                  <wp:extent cx="2076450" cy="2921000"/>
-                  <wp:effectExtent l="0" t="0" r="0" b="0"/>
+                  <wp:extent cx="1808480" cy="2544445"/>
+                  <wp:effectExtent l="0" t="0" r="1270" b="8255"/>
                   <wp:wrapNone/>
                   <wp:docPr id="1" name="Рисунок 1" descr="https://pp.userapi.com/c841022/v841022490/bb20/OAERKZ8_Rto.jpg"/>
                   <wp:cNvGraphicFramePr>
@@ -1764,11 +1914,11 @@
                           </pic:cNvPicPr>
                         </pic:nvPicPr>
                         <pic:blipFill rotWithShape="1">
-                          <a:blip r:embed="rId11" cstate="print">
+                          <a:blip r:embed="rId13" cstate="print">
                             <a:extLst>
                               <a:ext uri="{BEBA8EAE-BF5A-486C-A8C5-ECC9F3942E4B}">
                                 <a14:imgProps xmlns:a14="http://schemas.microsoft.com/office/drawing/2010/main">
-                                  <a14:imgLayer r:embed="rId12">
+                                  <a14:imgLayer r:embed="rId14">
                                     <a14:imgEffect>
                                       <a14:brightnessContrast bright="40000"/>
                                     </a14:imgEffect>
@@ -1786,7 +1936,7 @@
                         <pic:spPr bwMode="auto">
                           <a:xfrm>
                             <a:off x="0" y="0"/>
-                            <a:ext cx="2076450" cy="2921000"/>
+                            <a:ext cx="1808480" cy="2544445"/>
                           </a:xfrm>
                           <a:prstGeom prst="rect">
                             <a:avLst/>
@@ -1813,6 +1963,22 @@
                 </wp:anchor>
               </w:drawing>
             </w:r>
+            <w:r>
+              <w:rPr>
+                <w:color w:val="424456" w:themeColor="text2"/>
+              </w:rPr>
+              <w:t>Работа с контентом сайта.</w:t>
+            </w:r>
+          </w:p>
+          <w:p>
+            <w:pPr>
+              <w:spacing w:after="0" w:line="240" w:lineRule="auto"/>
+              <w:rPr>
+                <w:b/>
+                <w:bCs/>
+                <w:color w:val="438086" w:themeColor="accent2"/>
+              </w:rPr>
+            </w:pPr>
           </w:p>
         </w:tc>
       </w:tr>
@@ -1851,7 +2017,7 @@
               <w:pStyle w:val="af4"/>
               <w:framePr w:wrap="around"/>
             </w:pPr>
-            <w:hyperlink r:id="rId13" w:history="1">
+            <w:hyperlink r:id="rId15" w:history="1">
               <w:r>
                 <w:rPr>
                   <w:rStyle w:val="affb"/>
@@ -3590,6 +3756,18 @@
       <w:u w:val="single"/>
     </w:rPr>
   </w:style>
+  <w:style w:type="character" w:styleId="affc">
+    <w:name w:val="FollowedHyperlink"/>
+    <w:basedOn w:val="a3"/>
+    <w:uiPriority w:val="99"/>
+    <w:semiHidden/>
+    <w:unhideWhenUsed/>
+    <w:rsid w:val="00304EFE"/>
+    <w:rPr>
+      <w:color w:val="C2A874" w:themeColor="followedHyperlink"/>
+      <w:u w:val="single"/>
+    </w:rPr>
+  </w:style>
 </w:styles>
 </file>
 
@@ -4587,6 +4765,18 @@
     <w:rsid w:val="007F7F74"/>
     <w:rPr>
       <w:color w:val="67AFBD" w:themeColor="hyperlink"/>
+      <w:u w:val="single"/>
+    </w:rPr>
+  </w:style>
+  <w:style w:type="character" w:styleId="affc">
+    <w:name w:val="FollowedHyperlink"/>
+    <w:basedOn w:val="a3"/>
+    <w:uiPriority w:val="99"/>
+    <w:semiHidden/>
+    <w:unhideWhenUsed/>
+    <w:rsid w:val="00304EFE"/>
+    <w:rPr>
+      <w:color w:val="C2A874" w:themeColor="followedHyperlink"/>
       <w:u w:val="single"/>
     </w:rPr>
   </w:style>
@@ -4741,6 +4931,13 @@
     <w:pitch w:val="variable"/>
     <w:sig w:usb0="E00002FF" w:usb1="400004FF" w:usb2="00000000" w:usb3="00000000" w:csb0="0000019F" w:csb1="00000000"/>
   </w:font>
+  <w:font w:name="Roboto">
+    <w:panose1 w:val="02000000000000000000"/>
+    <w:charset w:val="CC"/>
+    <w:family w:val="auto"/>
+    <w:pitch w:val="variable"/>
+    <w:sig w:usb0="E0000AFF" w:usb1="5000217F" w:usb2="00000021" w:usb3="00000000" w:csb0="0000019F" w:csb1="00000000"/>
+  </w:font>
   <w:font w:name="Calibri">
     <w:panose1 w:val="020F0502020204030204"/>
     <w:charset w:val="CC"/>
@@ -4766,6 +4963,7 @@
   <w:rsids>
     <w:rsidRoot w:val="0005623E"/>
     <w:rsid w:val="0005623E"/>
+    <w:rsid w:val="005E625A"/>
     <w:rsid w:val="00641D9B"/>
     <w:rsid w:val="00972EC1"/>
     <w:rsid w:val="00DC7F07"/>
@@ -5568,6 +5766,16 @@
 </file>
 
 <file path=customXml/item1.xml><?xml version="1.0" encoding="utf-8"?>
+<outs:outSpaceData xmlns:outs="http://schemas.microsoft.com/office/2009/outspace/metadata">
+  <outs:relatedDates/>
+  <outs:relatedDocuments/>
+  <outs:relatedPeople/>
+  <propertyMetadataList xmlns="http://schemas.microsoft.com/office/2009/outspace/metadata"/>
+  <outs:corruptMetadataWasLost/>
+</outs:outSpaceData>
+</file>
+
+<file path=customXml/item2.xml><?xml version="1.0" encoding="utf-8"?>
 <CoverPageProperties xmlns="http://schemas.microsoft.com/office/2006/coverPageProps">
   <PublishDate/>
   <Abstract/>
@@ -5578,28 +5786,18 @@
 </CoverPageProperties>
 </file>
 
-<file path=customXml/item2.xml><?xml version="1.0" encoding="utf-8"?>
-<outs:outSpaceData xmlns:outs="http://schemas.microsoft.com/office/2009/outspace/metadata">
-  <outs:relatedDates/>
-  <outs:relatedDocuments/>
-  <outs:relatedPeople/>
-  <propertyMetadataList xmlns="http://schemas.microsoft.com/office/2009/outspace/metadata"/>
-  <outs:corruptMetadataWasLost/>
-</outs:outSpaceData>
+<file path=customXml/itemProps1.xml><?xml version="1.0" encoding="utf-8"?>
+<ds:datastoreItem xmlns:ds="http://schemas.openxmlformats.org/officeDocument/2006/customXml" ds:itemID="{07D18C81-CA09-4766-A6A9-CCF34AF732D8}">
+  <ds:schemaRefs>
+    <ds:schemaRef ds:uri="http://schemas.microsoft.com/office/2009/outspace/metadata"/>
+  </ds:schemaRefs>
+</ds:datastoreItem>
 </file>
 
-<file path=customXml/itemProps1.xml><?xml version="1.0" encoding="utf-8"?>
+<file path=customXml/itemProps2.xml><?xml version="1.0" encoding="utf-8"?>
 <ds:datastoreItem xmlns:ds="http://schemas.openxmlformats.org/officeDocument/2006/customXml" ds:itemID="{F813ECE2-15F2-4EC1-8B80-5CE0BEF7A49B}">
   <ds:schemaRefs>
     <ds:schemaRef ds:uri="http://schemas.microsoft.com/office/2006/coverPageProps"/>
   </ds:schemaRefs>
 </ds:datastoreItem>
-</file>
-
-<file path=customXml/itemProps2.xml><?xml version="1.0" encoding="utf-8"?>
-<ds:datastoreItem xmlns:ds="http://schemas.openxmlformats.org/officeDocument/2006/customXml" ds:itemID="{07D18C81-CA09-4766-A6A9-CCF34AF732D8}">
-  <ds:schemaRefs>
-    <ds:schemaRef ds:uri="http://schemas.microsoft.com/office/2009/outspace/metadata"/>
-  </ds:schemaRefs>
-</ds:datastoreItem>
 </file>
</xml_diff>